<commit_message>
Update slides and data 2021-1
</commit_message>
<xml_diff>
--- a/002_homework1_format.docx
+++ b/002_homework1_format.docx
@@ -234,25 +234,23 @@
         </w:p>
       </w:sdtContent>
     </w:sdt>
+    <w:bookmarkStart w:id="22" w:name="gross-domestic-product-gdp"/>
     <w:p>
       <w:pPr>
         <w:pStyle w:val="Heading1"/>
       </w:pPr>
-      <w:bookmarkStart w:id="20" w:name="gross-domestic-product-gdp"/>
       <w:r>
         <w:t xml:space="preserve">Gross Domestic Product (GDP)</w:t>
       </w:r>
-      <w:bookmarkEnd w:id="20"/>
-    </w:p>
+    </w:p>
+    <w:bookmarkStart w:id="21" w:name="real-and-nominal-gdp"/>
     <w:p>
       <w:pPr>
         <w:pStyle w:val="Heading2"/>
       </w:pPr>
-      <w:bookmarkStart w:id="21" w:name="real-and-nominal-gdp"/>
       <w:r>
         <w:t xml:space="preserve">Real and Nominal GDP</w:t>
       </w:r>
-      <w:bookmarkEnd w:id="21"/>
     </w:p>
     <w:p>
       <w:pPr>
@@ -273,7 +271,7 @@
       <w:r>
         <w:t xml:space="preserve">&lt;</w:t>
       </w:r>
-      <w:hyperlink r:id="rId22">
+      <w:hyperlink r:id="rId20">
         <w:r>
           <w:rPr>
             <w:rStyle w:val="Hyperlink"/>
@@ -319,7 +317,7 @@
         <w:rPr>
           <w:i/>
         </w:rPr>
-        <w:t xml:space="preserve">Argentina</w:t>
+        <w:t xml:space="preserve">Colombia</w:t>
       </w:r>
     </w:p>
     <w:p>
@@ -453,7 +451,7 @@
         <w:rPr>
           <w:i/>
         </w:rPr>
-        <w:t xml:space="preserve">Argentina</w:t>
+        <w:t xml:space="preserve">Colombia</w:t>
       </w:r>
       <w:r>
         <w:t xml:space="preserve"> </w:t>
@@ -515,7 +513,7 @@
         <w:rPr>
           <w:i/>
         </w:rPr>
-        <w:t xml:space="preserve">Argentina</w:t>
+        <w:t xml:space="preserve">Colombia</w:t>
       </w:r>
       <w:r>
         <w:t xml:space="preserve">.</w:t>
@@ -563,7 +561,7 @@
         <w:rPr>
           <w:i/>
         </w:rPr>
-        <w:t xml:space="preserve">Argentina</w:t>
+        <w:t xml:space="preserve">Colombia</w:t>
       </w:r>
     </w:p>
     <w:p>
@@ -712,7 +710,7 @@
         <w:rPr>
           <w:i/>
         </w:rPr>
-        <w:t xml:space="preserve">Argentina</w:t>
+        <w:t xml:space="preserve">Colombia</w:t>
       </w:r>
       <w:r>
         <w:t xml:space="preserve"> </w:t>
@@ -804,7 +802,7 @@
         <w:rPr>
           <w:i/>
         </w:rPr>
-        <w:t xml:space="preserve">Argentina</w:t>
+        <w:t xml:space="preserve">Colombia</w:t>
       </w:r>
       <w:r>
         <w:t xml:space="preserve">.</w:t>
@@ -902,7 +900,7 @@
         <w:rPr>
           <w:i/>
         </w:rPr>
-        <w:t xml:space="preserve">Argentina</w:t>
+        <w:t xml:space="preserve">Colombia</w:t>
       </w:r>
     </w:p>
     <w:p>
@@ -1036,7 +1034,7 @@
         <w:rPr>
           <w:b/>
         </w:rPr>
-        <w:t xml:space="preserve">Argentina</w:t>
+        <w:t xml:space="preserve">Colombia</w:t>
       </w:r>
       <w:r>
         <w:t xml:space="preserve">.</w:t>
@@ -1098,7 +1096,7 @@
         <w:rPr>
           <w:i/>
         </w:rPr>
-        <w:t xml:space="preserve">Argentina</w:t>
+        <w:t xml:space="preserve">Colombia</w:t>
       </w:r>
       <w:r>
         <w:t xml:space="preserve"> </w:t>
@@ -1142,7 +1140,7 @@
         <w:rPr>
           <w:i/>
         </w:rPr>
-        <w:t xml:space="preserve">Argentina</w:t>
+        <w:t xml:space="preserve">Colombia</w:t>
       </w:r>
       <w:r>
         <w:t xml:space="preserve">.</w:t>
@@ -1157,15 +1155,16 @@
         <w:t xml:space="preserve">(4 points)</w:t>
       </w:r>
     </w:p>
+    <w:bookmarkEnd w:id="21"/>
+    <w:bookmarkEnd w:id="22"/>
+    <w:bookmarkStart w:id="23" w:name="inflation"/>
     <w:p>
       <w:pPr>
         <w:pStyle w:val="Heading1"/>
       </w:pPr>
-      <w:bookmarkStart w:id="23" w:name="inflation"/>
       <w:r>
         <w:t xml:space="preserve">Inflation</w:t>
       </w:r>
-      <w:bookmarkEnd w:id="23"/>
     </w:p>
     <w:p>
       <w:pPr>
@@ -1234,7 +1233,7 @@
         <w:rPr>
           <w:i/>
         </w:rPr>
-        <w:t xml:space="preserve">Argentina</w:t>
+        <w:t xml:space="preserve">Colombia</w:t>
       </w:r>
       <w:r>
         <w:t xml:space="preserve"> </w:t>
@@ -1319,7 +1318,7 @@
         </w:numPr>
       </w:pPr>
       <w:r>
-        <w:t xml:space="preserve">Describe what you see in the plot and point out why is important for a company in a country to have an economic macroenvironment with a low and stable</w:t>
+        <w:t xml:space="preserve">Describe what you see in the plot and point out why it is important for a company in a country to have an economic macroenvironment with a low and stable</w:t>
       </w:r>
       <w:r>
         <w:t xml:space="preserve"> </w:t>
@@ -1370,6 +1369,7 @@
         <w:t xml:space="preserve">(6 points)</w:t>
       </w:r>
     </w:p>
+    <w:bookmarkEnd w:id="23"/>
     <w:sectPr/>
   </w:body>
 </w:document>
@@ -2607,6 +2607,10 @@
       <w:rFonts w:ascii="Consolas" w:hAnsi="Consolas"/>
       <w:sz w:val="22"/>
     </w:rPr>
+  </w:style>
+  <w:style w:type="character" w:customStyle="1" w:styleId="SectionNumber">
+    <w:name w:val="Section Number"/>
+    <w:basedOn w:val="BodyTextChar"/>
   </w:style>
   <w:style w:type="character" w:styleId="FootnoteReference">
     <w:name w:val="Footnote Reference"/>

</xml_diff>